<commit_message>
Epic №3 - Dmytro Yunko | RP updated
</commit_message>
<xml_diff>
--- a/ai_13/dmytro_yunko/epic_3/epic_3_pactice_and_labs_report_dmytro_yunko.docx.docx
+++ b/ai_13/dmytro_yunko/epic_3/epic_3_pactice_and_labs_report_dmytro_yunko.docx.docx
@@ -5297,46 +5297,109 @@
         </w:rPr>
         <w:t xml:space="preserve">Деталі завдання: </w:t>
       </w:r>
-      <w:r>
-        <w:rPr>
-          <w:rFonts w:ascii="Times New Roman" w:eastAsia="Times New Roman" w:hAnsi="Times New Roman" w:cs="Times New Roman"/>
-          <w:sz w:val="24"/>
-          <w:szCs w:val="24"/>
-        </w:rPr>
-        <w:t>Є</w:t>
-      </w:r>
-      <w:r>
-        <w:rPr>
-          <w:rFonts w:ascii="Times New Roman" w:eastAsia="Times New Roman" w:hAnsi="Times New Roman" w:cs="Times New Roman"/>
-          <w:sz w:val="24"/>
-          <w:szCs w:val="24"/>
-        </w:rPr>
-        <w:t xml:space="preserve"> 5 кубів зі сторонами a1…5. </w:t>
-      </w:r>
-      <w:r>
-        <w:rPr>
-          <w:rFonts w:ascii="Times New Roman" w:eastAsia="Times New Roman" w:hAnsi="Times New Roman" w:cs="Times New Roman"/>
-          <w:sz w:val="24"/>
-          <w:szCs w:val="24"/>
-        </w:rPr>
-        <w:t>Користувач будує</w:t>
-      </w:r>
-      <w:r>
-        <w:rPr>
-          <w:rFonts w:ascii="Times New Roman" w:eastAsia="Times New Roman" w:hAnsi="Times New Roman" w:cs="Times New Roman"/>
-          <w:sz w:val="24"/>
-          <w:szCs w:val="24"/>
-        </w:rPr>
-        <w:t xml:space="preserve"> піраміду, ставлячи кожен наступний куб на попередній. Якщо об’єм наступного куба більший за об’єм куба на вершині піраміди, ви програєте. Завдання: визначити, як закінчиться гра</w:t>
-      </w:r>
-      <w:r>
+    </w:p>
+    <w:p>
+      <w:pPr>
+        <w:spacing w:after="0" w:line="240" w:lineRule="auto"/>
+        <w:ind w:left="720"/>
         <w:rPr>
           <w:rFonts w:ascii="Times New Roman" w:eastAsia="Times New Roman" w:hAnsi="Times New Roman" w:cs="Times New Roman"/>
           <w:sz w:val="24"/>
           <w:szCs w:val="24"/>
           <w:lang w:val="en-US"/>
         </w:rPr>
-        <w:t xml:space="preserve"> </w:t>
+      </w:pPr>
+      <w:r>
+        <w:rPr>
+          <w:rFonts w:ascii="Times New Roman" w:eastAsia="Times New Roman" w:hAnsi="Times New Roman" w:cs="Times New Roman"/>
+          <w:sz w:val="24"/>
+          <w:szCs w:val="24"/>
+        </w:rPr>
+        <w:t>Написати перезавантажену функції до</w:t>
+      </w:r>
+      <w:r>
+        <w:rPr>
+          <w:rFonts w:ascii="Times New Roman" w:eastAsia="Times New Roman" w:hAnsi="Times New Roman" w:cs="Times New Roman"/>
+          <w:sz w:val="24"/>
+          <w:szCs w:val="24"/>
+          <w:lang w:val="en-US"/>
+        </w:rPr>
+        <w:t>:</w:t>
+      </w:r>
+    </w:p>
+    <w:p>
+      <w:pPr>
+        <w:spacing w:after="0" w:line="240" w:lineRule="auto"/>
+        <w:ind w:left="720"/>
+        <w:rPr>
+          <w:rFonts w:ascii="Times New Roman" w:eastAsia="Times New Roman" w:hAnsi="Times New Roman" w:cs="Times New Roman"/>
+          <w:sz w:val="24"/>
+          <w:szCs w:val="24"/>
+        </w:rPr>
+      </w:pPr>
+      <w:r>
+        <w:rPr>
+          <w:rFonts w:ascii="Times New Roman" w:eastAsia="Times New Roman" w:hAnsi="Times New Roman" w:cs="Times New Roman"/>
+          <w:sz w:val="24"/>
+          <w:szCs w:val="24"/>
+        </w:rPr>
+        <w:t>а) для масиву цілих чисел знаходить кількість парних елементів;</w:t>
+      </w:r>
+    </w:p>
+    <w:p>
+      <w:pPr>
+        <w:spacing w:after="0" w:line="240" w:lineRule="auto"/>
+        <w:ind w:left="720"/>
+        <w:rPr>
+          <w:rFonts w:ascii="Times New Roman" w:eastAsia="Times New Roman" w:hAnsi="Times New Roman" w:cs="Times New Roman"/>
+          <w:sz w:val="24"/>
+          <w:szCs w:val="24"/>
+        </w:rPr>
+      </w:pPr>
+      <w:r>
+        <w:rPr>
+          <w:rFonts w:ascii="Times New Roman" w:eastAsia="Times New Roman" w:hAnsi="Times New Roman" w:cs="Times New Roman"/>
+          <w:sz w:val="24"/>
+          <w:szCs w:val="24"/>
+        </w:rPr>
+        <w:t>б) для рядка знаходить кількість слів, що починаються на букву «а» .</w:t>
+      </w:r>
+    </w:p>
+    <w:p>
+      <w:pPr>
+        <w:rPr>
+          <w:rFonts w:ascii="Times New Roman" w:eastAsia="Times New Roman" w:hAnsi="Times New Roman" w:cs="Times New Roman"/>
+          <w:b/>
+          <w:sz w:val="24"/>
+          <w:szCs w:val="24"/>
+        </w:rPr>
+      </w:pPr>
+    </w:p>
+    <w:p>
+      <w:pPr>
+        <w:pStyle w:val="Heading4"/>
+        <w:rPr>
+          <w:rFonts w:eastAsia="Times New Roman"/>
+          <w:lang w:val="en-US"/>
+        </w:rPr>
+      </w:pPr>
+      <w:r>
+        <w:rPr>
+          <w:rFonts w:eastAsia="Times New Roman"/>
+        </w:rPr>
+        <w:t>Завдання</w:t>
+      </w:r>
+      <w:r>
+        <w:rPr>
+          <w:rFonts w:eastAsia="Times New Roman"/>
+        </w:rPr>
+        <w:t xml:space="preserve"> №7 </w:t>
+      </w:r>
+      <w:r>
+        <w:rPr>
+          <w:rFonts w:eastAsia="Times New Roman"/>
+        </w:rPr>
+        <w:t>Class Practice</w:t>
       </w:r>
     </w:p>
     <w:p>
@@ -5350,96 +5413,33 @@
           <w:rFonts w:ascii="Times New Roman" w:eastAsia="Times New Roman" w:hAnsi="Times New Roman" w:cs="Times New Roman"/>
           <w:sz w:val="24"/>
           <w:szCs w:val="24"/>
-          <w:lang w:val="ru-RU"/>
-        </w:rPr>
-      </w:pPr>
-      <w:r>
-        <w:rPr>
-          <w:rFonts w:ascii="Times New Roman" w:eastAsia="Times New Roman" w:hAnsi="Times New Roman" w:cs="Times New Roman"/>
-          <w:sz w:val="24"/>
-          <w:szCs w:val="24"/>
-        </w:rPr>
-        <w:t>Важливі деталі</w:t>
-      </w:r>
-      <w:r>
-        <w:rPr>
-          <w:rFonts w:ascii="Times New Roman" w:eastAsia="Times New Roman" w:hAnsi="Times New Roman" w:cs="Times New Roman"/>
-          <w:sz w:val="24"/>
-          <w:szCs w:val="24"/>
-          <w:lang w:val="ru-RU"/>
-        </w:rPr>
-        <w:t>:</w:t>
-      </w:r>
-      <w:r>
-        <w:t xml:space="preserve"> </w:t>
-      </w:r>
-      <w:r>
-        <w:rPr>
-          <w:rFonts w:ascii="Times New Roman" w:eastAsia="Times New Roman" w:hAnsi="Times New Roman" w:cs="Times New Roman"/>
-          <w:sz w:val="24"/>
-          <w:szCs w:val="24"/>
-          <w:lang w:val="ru-RU"/>
-        </w:rPr>
-        <w:t>Використання циклів for, do…while та while та вкладених циклів</w:t>
-      </w:r>
-    </w:p>
-    <w:p>
-      <w:pPr>
-        <w:spacing w:after="0" w:line="240" w:lineRule="auto"/>
-        <w:ind w:left="720"/>
-        <w:rPr>
-          <w:rFonts w:ascii="Times New Roman" w:eastAsia="Times New Roman" w:hAnsi="Times New Roman" w:cs="Times New Roman"/>
-          <w:sz w:val="24"/>
-          <w:szCs w:val="24"/>
-        </w:rPr>
-      </w:pPr>
-    </w:p>
-    <w:p>
-      <w:pPr>
-        <w:spacing w:after="0" w:line="240" w:lineRule="auto"/>
-        <w:ind w:left="720"/>
-        <w:rPr>
-          <w:rFonts w:ascii="Times New Roman" w:eastAsia="Times New Roman" w:hAnsi="Times New Roman" w:cs="Times New Roman"/>
-          <w:sz w:val="24"/>
-          <w:szCs w:val="24"/>
-        </w:rPr>
-      </w:pPr>
-    </w:p>
-    <w:p>
-      <w:pPr>
+        </w:rPr>
+      </w:pPr>
+      <w:r>
+        <w:rPr>
+          <w:rFonts w:ascii="Times New Roman" w:eastAsia="Times New Roman" w:hAnsi="Times New Roman" w:cs="Times New Roman"/>
+          <w:sz w:val="24"/>
+          <w:szCs w:val="24"/>
+        </w:rPr>
+        <w:t>Варіант завдання</w:t>
+      </w:r>
+      <w:r>
+        <w:rPr>
+          <w:rFonts w:ascii="Times New Roman" w:eastAsia="Times New Roman" w:hAnsi="Times New Roman" w:cs="Times New Roman"/>
+          <w:sz w:val="24"/>
+          <w:szCs w:val="24"/>
+          <w:lang w:val="en-US"/>
+        </w:rPr>
+        <w:t xml:space="preserve">: </w:t>
+      </w:r>
+      <w:r>
         <w:rPr>
           <w:rFonts w:ascii="Times New Roman" w:eastAsia="Times New Roman" w:hAnsi="Times New Roman" w:cs="Times New Roman"/>
           <w:b/>
           <w:sz w:val="24"/>
           <w:szCs w:val="24"/>
         </w:rPr>
-      </w:pPr>
-    </w:p>
-    <w:p>
-      <w:pPr>
-        <w:pStyle w:val="Heading4"/>
-        <w:rPr>
-          <w:rFonts w:eastAsia="Times New Roman"/>
-          <w:lang w:val="en-US"/>
-        </w:rPr>
-      </w:pPr>
-      <w:r>
-        <w:rPr>
-          <w:rFonts w:eastAsia="Times New Roman"/>
-        </w:rPr>
-        <w:t>Завдання</w:t>
-      </w:r>
-      <w:r>
-        <w:rPr>
-          <w:rFonts w:eastAsia="Times New Roman"/>
-        </w:rPr>
-        <w:t xml:space="preserve"> №7 </w:t>
-      </w:r>
-      <w:r>
-        <w:rPr>
-          <w:rFonts w:eastAsia="Times New Roman"/>
-        </w:rPr>
-        <w:t>Class Practice</w:t>
+        <w:t>-</w:t>
       </w:r>
     </w:p>
     <w:p>
@@ -5453,15 +5453,16 @@
           <w:rFonts w:ascii="Times New Roman" w:eastAsia="Times New Roman" w:hAnsi="Times New Roman" w:cs="Times New Roman"/>
           <w:sz w:val="24"/>
           <w:szCs w:val="24"/>
-        </w:rPr>
-      </w:pPr>
-      <w:r>
-        <w:rPr>
-          <w:rFonts w:ascii="Times New Roman" w:eastAsia="Times New Roman" w:hAnsi="Times New Roman" w:cs="Times New Roman"/>
-          <w:sz w:val="24"/>
-          <w:szCs w:val="24"/>
-        </w:rPr>
-        <w:t>Варіант завдання</w:t>
+          <w:lang w:val="ru-RU"/>
+        </w:rPr>
+      </w:pPr>
+      <w:r>
+        <w:rPr>
+          <w:rFonts w:ascii="Times New Roman" w:eastAsia="Times New Roman" w:hAnsi="Times New Roman" w:cs="Times New Roman"/>
+          <w:sz w:val="24"/>
+          <w:szCs w:val="24"/>
+        </w:rPr>
+        <w:t>Деталі завдання</w:t>
       </w:r>
       <w:r>
         <w:rPr>
@@ -5470,16 +5471,24 @@
           <w:szCs w:val="24"/>
           <w:lang w:val="en-US"/>
         </w:rPr>
-        <w:t xml:space="preserve">: </w:t>
-      </w:r>
-      <w:r>
-        <w:rPr>
-          <w:rFonts w:ascii="Times New Roman" w:eastAsia="Times New Roman" w:hAnsi="Times New Roman" w:cs="Times New Roman"/>
-          <w:b/>
-          <w:sz w:val="24"/>
-          <w:szCs w:val="24"/>
-        </w:rPr>
-        <w:t>-</w:t>
+        <w:t xml:space="preserve">:  </w:t>
+      </w:r>
+      <w:r>
+        <w:rPr>
+          <w:rFonts w:ascii="Times New Roman" w:eastAsia="Times New Roman" w:hAnsi="Times New Roman" w:cs="Times New Roman"/>
+          <w:sz w:val="24"/>
+          <w:szCs w:val="24"/>
+        </w:rPr>
+        <w:t>Написати програму для простого менеджменту бібліотеки</w:t>
+      </w:r>
+      <w:r>
+        <w:rPr>
+          <w:rFonts w:ascii="Times New Roman" w:eastAsia="Times New Roman" w:hAnsi="Times New Roman" w:cs="Times New Roman"/>
+          <w:sz w:val="24"/>
+          <w:szCs w:val="24"/>
+          <w:lang w:val="en-US"/>
+        </w:rPr>
+        <w:t>.</w:t>
       </w:r>
     </w:p>
     <w:p>
@@ -5502,55 +5511,6 @@
           <w:sz w:val="24"/>
           <w:szCs w:val="24"/>
         </w:rPr>
-        <w:t>Деталі завдання</w:t>
-      </w:r>
-      <w:r>
-        <w:rPr>
-          <w:rFonts w:ascii="Times New Roman" w:eastAsia="Times New Roman" w:hAnsi="Times New Roman" w:cs="Times New Roman"/>
-          <w:sz w:val="24"/>
-          <w:szCs w:val="24"/>
-          <w:lang w:val="en-US"/>
-        </w:rPr>
-        <w:t xml:space="preserve">:  </w:t>
-      </w:r>
-      <w:r>
-        <w:rPr>
-          <w:rFonts w:ascii="Times New Roman" w:eastAsia="Times New Roman" w:hAnsi="Times New Roman" w:cs="Times New Roman"/>
-          <w:sz w:val="24"/>
-          <w:szCs w:val="24"/>
-        </w:rPr>
-        <w:t>Написати програму для простого менеджменту бібліотеки</w:t>
-      </w:r>
-      <w:r>
-        <w:rPr>
-          <w:rFonts w:ascii="Times New Roman" w:eastAsia="Times New Roman" w:hAnsi="Times New Roman" w:cs="Times New Roman"/>
-          <w:sz w:val="24"/>
-          <w:szCs w:val="24"/>
-          <w:lang w:val="en-US"/>
-        </w:rPr>
-        <w:t>.</w:t>
-      </w:r>
-    </w:p>
-    <w:p>
-      <w:pPr>
-        <w:numPr>
-          <w:ilvl w:val="0"/>
-          <w:numId w:val="4"/>
-        </w:numPr>
-        <w:spacing w:after="0" w:line="240" w:lineRule="auto"/>
-        <w:rPr>
-          <w:rFonts w:ascii="Times New Roman" w:eastAsia="Times New Roman" w:hAnsi="Times New Roman" w:cs="Times New Roman"/>
-          <w:sz w:val="24"/>
-          <w:szCs w:val="24"/>
-          <w:lang w:val="ru-RU"/>
-        </w:rPr>
-      </w:pPr>
-      <w:r>
-        <w:rPr>
-          <w:rFonts w:ascii="Times New Roman" w:eastAsia="Times New Roman" w:hAnsi="Times New Roman" w:cs="Times New Roman"/>
-          <w:sz w:val="24"/>
-          <w:szCs w:val="24"/>
-        </w:rPr>
         <w:t>Важливі деталі</w:t>
       </w:r>
       <w:r>
@@ -5593,6 +5553,7 @@
           <w:color w:val="000000"/>
           <w:sz w:val="27"/>
           <w:szCs w:val="27"/>
+          <w:lang w:val="uk-UA"/>
         </w:rPr>
       </w:pPr>
     </w:p>
@@ -6324,6 +6285,9 @@
         </w:pBdr>
         <w:spacing w:after="0" w:line="240" w:lineRule="auto"/>
         <w:jc w:val="center"/>
+        <w:rPr>
+          <w:lang w:val="en-US"/>
+        </w:rPr>
       </w:pPr>
       <w:r>
         <w:rPr>
@@ -6331,10 +6295,10 @@
         </w:rPr>
         <w:lastRenderedPageBreak/>
         <w:drawing>
-          <wp:inline distT="0" distB="0" distL="0" distR="0" wp14:anchorId="0CCD5332" wp14:editId="6704066B">
-            <wp:extent cx="6300470" cy="5148580"/>
-            <wp:effectExtent l="0" t="0" r="5080" b="0"/>
-            <wp:docPr id="1" name="Picture 1"/>
+          <wp:inline distT="0" distB="0" distL="0" distR="0" wp14:anchorId="04BC3B21" wp14:editId="6FBF4E22">
+            <wp:extent cx="6266050" cy="5117456"/>
+            <wp:effectExtent l="0" t="0" r="1905" b="7620"/>
+            <wp:docPr id="2" name="Picture 2"/>
             <wp:cNvGraphicFramePr>
               <a:graphicFrameLocks xmlns:a="http://schemas.openxmlformats.org/drawingml/2006/main" noChangeAspect="1"/>
             </wp:cNvGraphicFramePr>
@@ -6363,7 +6327,7 @@
                   <pic:spPr bwMode="auto">
                     <a:xfrm>
                       <a:off x="0" y="0"/>
-                      <a:ext cx="6300470" cy="5148580"/>
+                      <a:ext cx="6297504" cy="5143144"/>
                     </a:xfrm>
                     <a:prstGeom prst="rect">
                       <a:avLst/>
@@ -33271,7 +33235,27 @@
           <w:szCs w:val="21"/>
           <w:lang w:val="en-US" w:eastAsia="en-US"/>
         </w:rPr>
-        <w:t xml:space="preserve">&gt; </w:t>
+        <w:t>&gt;</w:t>
+      </w:r>
+      <w:r>
+        <w:rPr>
+          <w:rFonts w:ascii="Consolas" w:eastAsia="Times New Roman" w:hAnsi="Consolas" w:cs="Times New Roman"/>
+          <w:color w:val="B9BED5"/>
+          <w:sz w:val="21"/>
+          <w:szCs w:val="21"/>
+          <w:lang w:val="en-US" w:eastAsia="en-US"/>
+        </w:rPr>
+        <w:t>&amp;</w:t>
+      </w:r>
+      <w:r>
+        <w:rPr>
+          <w:rFonts w:ascii="Consolas" w:eastAsia="Times New Roman" w:hAnsi="Consolas" w:cs="Times New Roman"/>
+          <w:color w:val="B9BED5"/>
+          <w:sz w:val="21"/>
+          <w:szCs w:val="21"/>
+          <w:lang w:val="en-US" w:eastAsia="en-US"/>
+        </w:rPr>
+        <w:t xml:space="preserve"> </w:t>
       </w:r>
       <w:proofErr w:type="gramStart"/>
       <w:r>

</xml_diff>